<commit_message>
adding answers on question for the first lab, hope that it is the last :)
</commit_message>
<xml_diff>
--- a/OS_Windows/1 Лабораторная работа/Скрины 1 лабораторная.docx
+++ b/OS_Windows/1 Лабораторная работа/Скрины 1 лабораторная.docx
@@ -9,7 +9,7 @@
         <w:tblLook w:val="04A0" w:firstRow="1" w:lastRow="0" w:firstColumn="1" w:lastColumn="0" w:noHBand="0" w:noVBand="1"/>
       </w:tblPr>
       <w:tblGrid>
-        <w:gridCol w:w="1322"/>
+        <w:gridCol w:w="1848"/>
         <w:gridCol w:w="9576"/>
       </w:tblGrid>
       <w:tr>
@@ -42,6 +42,21 @@
               <w:t xml:space="preserve">R </w:t>
             </w:r>
           </w:p>
+          <w:p>
+            <w:pPr>
+              <w:rPr>
+                <w:rFonts w:ascii="Roboto" w:hAnsi="Roboto"/>
+                <w:lang w:val="ru-RU"/>
+              </w:rPr>
+            </w:pPr>
+            <w:r>
+              <w:rPr>
+                <w:rFonts w:ascii="Roboto" w:hAnsi="Roboto"/>
+                <w:lang w:val="ru-RU"/>
+              </w:rPr>
+              <w:t xml:space="preserve">Вывод всех пользователей </w:t>
+            </w:r>
+          </w:p>
         </w:tc>
         <w:tc>
           <w:tcPr>
@@ -49,6 +64,9 @@
           </w:tcPr>
           <w:p>
             <w:r>
+              <w:rPr>
+                <w:noProof/>
+              </w:rPr>
               <w:drawing>
                 <wp:inline distT="0" distB="0" distL="0" distR="0" wp14:anchorId="5E05E009" wp14:editId="04B48B5D">
                   <wp:extent cx="5128260" cy="845820"/>
@@ -105,6 +123,9 @@
           </w:tcPr>
           <w:p>
             <w:r>
+              <w:rPr>
+                <w:noProof/>
+              </w:rPr>
               <w:drawing>
                 <wp:inline distT="0" distB="0" distL="0" distR="0" wp14:anchorId="239B63D1" wp14:editId="1B51173A">
                   <wp:extent cx="5943600" cy="3024505"/>
@@ -154,13 +175,34 @@
               <w:t>TRACERT</w:t>
             </w:r>
           </w:p>
+          <w:p>
+            <w:pPr>
+              <w:rPr>
+                <w:lang w:val="ru-RU"/>
+              </w:rPr>
+            </w:pPr>
+            <w:r>
+              <w:rPr>
+                <w:lang w:val="ru-RU"/>
+              </w:rPr>
+              <w:t>Трассировка показывающая путь пакета до места назначения</w:t>
+            </w:r>
+          </w:p>
         </w:tc>
         <w:tc>
           <w:tcPr>
             <w:tcW w:w="8385" w:type="dxa"/>
           </w:tcPr>
           <w:p>
-            <w:r>
+            <w:pPr>
+              <w:rPr>
+                <w:lang w:val="ru-RU"/>
+              </w:rPr>
+            </w:pPr>
+            <w:r>
+              <w:rPr>
+                <w:noProof/>
+              </w:rPr>
               <w:drawing>
                 <wp:anchor distT="0" distB="0" distL="114300" distR="114300" simplePos="0" relativeHeight="251658240" behindDoc="1" locked="0" layoutInCell="1" allowOverlap="1" wp14:anchorId="618B2AA6" wp14:editId="764FAF3D">
                   <wp:simplePos x="0" y="0"/>
@@ -243,6 +285,9 @@
           </w:tcPr>
           <w:p>
             <w:r>
+              <w:rPr>
+                <w:noProof/>
+              </w:rPr>
               <w:drawing>
                 <wp:inline distT="0" distB="0" distL="0" distR="0" wp14:anchorId="59B55BCA" wp14:editId="1D8F2CA7">
                   <wp:extent cx="5943600" cy="2533015"/>
@@ -292,6 +337,17 @@
               <w:t>REG</w:t>
             </w:r>
           </w:p>
+          <w:p>
+            <w:r>
+              <w:rPr>
+                <w:lang w:val="ru-RU"/>
+              </w:rPr>
+              <w:t xml:space="preserve">Команда для анализа и управления реестром </w:t>
+            </w:r>
+            <w:r>
+              <w:t>Windows</w:t>
+            </w:r>
+          </w:p>
         </w:tc>
         <w:tc>
           <w:tcPr>
@@ -299,6 +355,9 @@
           </w:tcPr>
           <w:p>
             <w:r>
+              <w:rPr>
+                <w:noProof/>
+              </w:rPr>
               <w:drawing>
                 <wp:inline distT="0" distB="0" distL="0" distR="0" wp14:anchorId="5F555046" wp14:editId="66F563D2">
                   <wp:extent cx="4945809" cy="5227773"/>
@@ -349,6 +408,14 @@
               <w:t>REGEDIT</w:t>
             </w:r>
           </w:p>
+          <w:p>
+            <w:r>
+              <w:rPr>
+                <w:lang w:val="ru-RU"/>
+              </w:rPr>
+              <w:t xml:space="preserve">Открывает редактор реестра </w:t>
+            </w:r>
+          </w:p>
         </w:tc>
         <w:tc>
           <w:tcPr>
@@ -356,6 +423,9 @@
           </w:tcPr>
           <w:p>
             <w:r>
+              <w:rPr>
+                <w:noProof/>
+              </w:rPr>
               <w:drawing>
                 <wp:inline distT="0" distB="0" distL="0" distR="0" wp14:anchorId="1A10E285" wp14:editId="14CEC77C">
                   <wp:extent cx="5943600" cy="4182745"/>
@@ -412,6 +482,9 @@
           </w:tcPr>
           <w:p>
             <w:r>
+              <w:rPr>
+                <w:noProof/>
+              </w:rPr>
               <w:drawing>
                 <wp:inline distT="0" distB="0" distL="0" distR="0" wp14:anchorId="136319C5" wp14:editId="5BE0480C">
                   <wp:extent cx="5943600" cy="1753870"/>
@@ -457,11 +530,29 @@
             <w:tcW w:w="1131" w:type="dxa"/>
           </w:tcPr>
           <w:p>
+            <w:pPr>
+              <w:rPr>
+                <w:lang w:val="ru-RU"/>
+              </w:rPr>
+            </w:pPr>
             <w:r>
               <w:lastRenderedPageBreak/>
               <w:t>RUNAS</w:t>
             </w:r>
           </w:p>
+          <w:p>
+            <w:pPr>
+              <w:rPr>
+                <w:lang w:val="ru-RU"/>
+              </w:rPr>
+            </w:pPr>
+            <w:r>
+              <w:rPr>
+                <w:lang w:val="ru-RU"/>
+              </w:rPr>
+              <w:t>Служит для модификации доступа к запуску (на пример для запуска от имени администратора)</w:t>
+            </w:r>
+          </w:p>
         </w:tc>
         <w:tc>
           <w:tcPr>
@@ -469,6 +560,9 @@
           </w:tcPr>
           <w:p>
             <w:r>
+              <w:rPr>
+                <w:noProof/>
+              </w:rPr>
               <w:drawing>
                 <wp:inline distT="0" distB="0" distL="0" distR="0" wp14:anchorId="5D4570DD" wp14:editId="4C07C1AD">
                   <wp:extent cx="5943600" cy="4131310"/>
@@ -525,6 +619,9 @@
           </w:tcPr>
           <w:p>
             <w:r>
+              <w:rPr>
+                <w:noProof/>
+              </w:rPr>
               <w:drawing>
                 <wp:inline distT="0" distB="0" distL="0" distR="0" wp14:anchorId="6572BD42" wp14:editId="7DD388D4">
                   <wp:extent cx="5943600" cy="3977005"/>
@@ -582,6 +679,9 @@
           </w:tcPr>
           <w:p>
             <w:r>
+              <w:rPr>
+                <w:noProof/>
+              </w:rPr>
               <w:drawing>
                 <wp:inline distT="0" distB="0" distL="0" distR="0" wp14:anchorId="754F58A5" wp14:editId="0008A8C8">
                   <wp:extent cx="5943600" cy="4020820"/>
@@ -638,6 +738,9 @@
           </w:tcPr>
           <w:p>
             <w:r>
+              <w:rPr>
+                <w:noProof/>
+              </w:rPr>
               <w:drawing>
                 <wp:inline distT="0" distB="0" distL="0" distR="0" wp14:anchorId="00E7F4AD" wp14:editId="5DA235C9">
                   <wp:extent cx="5943600" cy="2745740"/>
@@ -695,6 +798,9 @@
           </w:tcPr>
           <w:p>
             <w:r>
+              <w:rPr>
+                <w:noProof/>
+              </w:rPr>
               <w:drawing>
                 <wp:inline distT="0" distB="0" distL="0" distR="0" wp14:anchorId="01C90424" wp14:editId="17B0860A">
                   <wp:extent cx="5943600" cy="4086860"/>
@@ -752,6 +858,9 @@
           </w:tcPr>
           <w:p>
             <w:r>
+              <w:rPr>
+                <w:noProof/>
+              </w:rPr>
               <w:drawing>
                 <wp:inline distT="0" distB="0" distL="0" distR="0" wp14:anchorId="55667ECE" wp14:editId="581B8245">
                   <wp:extent cx="5943600" cy="4124960"/>
@@ -808,6 +917,9 @@
           </w:tcPr>
           <w:p>
             <w:r>
+              <w:rPr>
+                <w:noProof/>
+              </w:rPr>
               <w:drawing>
                 <wp:inline distT="0" distB="0" distL="0" distR="0" wp14:anchorId="0F3F67E9" wp14:editId="0E821975">
                   <wp:extent cx="5943600" cy="2755900"/>
@@ -865,6 +977,9 @@
           </w:tcPr>
           <w:p>
             <w:r>
+              <w:rPr>
+                <w:noProof/>
+              </w:rPr>
               <w:drawing>
                 <wp:inline distT="0" distB="0" distL="0" distR="0" wp14:anchorId="286D4453" wp14:editId="02E2E498">
                   <wp:extent cx="5943600" cy="4646930"/>
@@ -915,6 +1030,19 @@
               <w:t>IFCONFIG</w:t>
             </w:r>
           </w:p>
+          <w:p>
+            <w:pPr>
+              <w:rPr>
+                <w:lang w:val="ru-RU"/>
+              </w:rPr>
+            </w:pPr>
+            <w:r>
+              <w:rPr>
+                <w:lang w:val="ru-RU"/>
+              </w:rPr>
+              <w:t xml:space="preserve">Универсальный тулл, позволяет не только анализиовать сетеве подключения, однако напрямую их модифицировать </w:t>
+            </w:r>
+          </w:p>
         </w:tc>
         <w:tc>
           <w:tcPr>
@@ -922,6 +1050,9 @@
           </w:tcPr>
           <w:p>
             <w:r>
+              <w:rPr>
+                <w:noProof/>
+              </w:rPr>
               <w:drawing>
                 <wp:inline distT="0" distB="0" distL="0" distR="0" wp14:anchorId="14143FA3" wp14:editId="67DA142C">
                   <wp:extent cx="5943600" cy="4312285"/>
@@ -978,6 +1109,9 @@
           </w:tcPr>
           <w:p>
             <w:r>
+              <w:rPr>
+                <w:noProof/>
+              </w:rPr>
               <w:drawing>
                 <wp:inline distT="0" distB="0" distL="0" distR="0" wp14:anchorId="1E1FFFC0" wp14:editId="4CA31974">
                   <wp:extent cx="5943600" cy="3373120"/>
@@ -1035,6 +1169,9 @@
           </w:tcPr>
           <w:p>
             <w:r>
+              <w:rPr>
+                <w:noProof/>
+              </w:rPr>
               <w:drawing>
                 <wp:inline distT="0" distB="0" distL="0" distR="0" wp14:anchorId="605AA550" wp14:editId="1084E32E">
                   <wp:extent cx="5943600" cy="1813560"/>
@@ -1084,6 +1221,19 @@
               <w:t>TAR</w:t>
             </w:r>
           </w:p>
+          <w:p>
+            <w:pPr>
+              <w:rPr>
+                <w:lang w:val="ru-RU"/>
+              </w:rPr>
+            </w:pPr>
+            <w:r>
+              <w:rPr>
+                <w:lang w:val="ru-RU"/>
+              </w:rPr>
+              <w:t>архиватор</w:t>
+            </w:r>
+          </w:p>
         </w:tc>
         <w:tc>
           <w:tcPr>
@@ -1091,6 +1241,9 @@
           </w:tcPr>
           <w:p>
             <w:r>
+              <w:rPr>
+                <w:noProof/>
+              </w:rPr>
               <w:drawing>
                 <wp:inline distT="0" distB="0" distL="0" distR="0" wp14:anchorId="33EA9886" wp14:editId="49EA25B2">
                   <wp:extent cx="5052498" cy="1348857"/>
@@ -1147,6 +1300,9 @@
           </w:tcPr>
           <w:p>
             <w:r>
+              <w:rPr>
+                <w:noProof/>
+              </w:rPr>
               <w:drawing>
                 <wp:inline distT="0" distB="0" distL="0" distR="0" wp14:anchorId="001F0556" wp14:editId="411C51BA">
                   <wp:extent cx="5593565" cy="1607959"/>

</xml_diff>

<commit_message>
fixes for 1-st lab
</commit_message>
<xml_diff>
--- a/OS_Windows/1 Лабораторная работа/Скрины 1 лабораторная.docx
+++ b/OS_Windows/1 Лабораторная работа/Скрины 1 лабораторная.docx
@@ -171,6 +171,11 @@
             <w:tcW w:w="1131" w:type="dxa"/>
           </w:tcPr>
           <w:p>
+            <w:pPr>
+              <w:rPr>
+                <w:lang w:val="ru-RU"/>
+              </w:rPr>
+            </w:pPr>
             <w:r>
               <w:t>TRACERT</w:t>
             </w:r>
@@ -333,11 +338,21 @@
             <w:tcW w:w="1131" w:type="dxa"/>
           </w:tcPr>
           <w:p>
+            <w:pPr>
+              <w:rPr>
+                <w:lang w:val="ru-RU"/>
+              </w:rPr>
+            </w:pPr>
             <w:r>
               <w:t>REG</w:t>
             </w:r>
           </w:p>
           <w:p>
+            <w:pPr>
+              <w:rPr>
+                <w:lang w:val="ru-RU"/>
+              </w:rPr>
+            </w:pPr>
             <w:r>
               <w:rPr>
                 <w:lang w:val="ru-RU"/>
@@ -1025,6 +1040,11 @@
             <w:tcW w:w="1131" w:type="dxa"/>
           </w:tcPr>
           <w:p>
+            <w:pPr>
+              <w:rPr>
+                <w:lang w:val="ru-RU"/>
+              </w:rPr>
+            </w:pPr>
             <w:r>
               <w:lastRenderedPageBreak/>
               <w:t>IFCONFIG</w:t>
@@ -1328,6 +1348,135 @@
                           <a:xfrm>
                             <a:off x="0" y="0"/>
                             <a:ext cx="5593565" cy="1607959"/>
+                          </a:xfrm>
+                          <a:prstGeom prst="rect">
+                            <a:avLst/>
+                          </a:prstGeom>
+                        </pic:spPr>
+                      </pic:pic>
+                    </a:graphicData>
+                  </a:graphic>
+                </wp:inline>
+              </w:drawing>
+            </w:r>
+          </w:p>
+        </w:tc>
+      </w:tr>
+      <w:tr>
+        <w:tc>
+          <w:tcPr>
+            <w:tcW w:w="1131" w:type="dxa"/>
+          </w:tcPr>
+          <w:p>
+            <w:r>
+              <w:t>Appwiz.cpl</w:t>
+            </w:r>
+          </w:p>
+        </w:tc>
+        <w:tc>
+          <w:tcPr>
+            <w:tcW w:w="8385" w:type="dxa"/>
+          </w:tcPr>
+          <w:p>
+            <w:pPr>
+              <w:rPr>
+                <w:noProof/>
+              </w:rPr>
+            </w:pPr>
+            <w:r>
+              <w:rPr>
+                <w:noProof/>
+              </w:rPr>
+              <w:drawing>
+                <wp:inline distT="0" distB="0" distL="0" distR="0" wp14:anchorId="5B62E7DC" wp14:editId="7C65B7BD">
+                  <wp:extent cx="5943600" cy="2347595"/>
+                  <wp:effectExtent l="0" t="0" r="0" b="0"/>
+                  <wp:docPr id="2" name="Picture 2"/>
+                  <wp:cNvGraphicFramePr>
+                    <a:graphicFrameLocks xmlns:a="http://schemas.openxmlformats.org/drawingml/2006/main" noChangeAspect="1"/>
+                  </wp:cNvGraphicFramePr>
+                  <a:graphic xmlns:a="http://schemas.openxmlformats.org/drawingml/2006/main">
+                    <a:graphicData uri="http://schemas.openxmlformats.org/drawingml/2006/picture">
+                      <pic:pic xmlns:pic="http://schemas.openxmlformats.org/drawingml/2006/picture">
+                        <pic:nvPicPr>
+                          <pic:cNvPr id="1" name=""/>
+                          <pic:cNvPicPr/>
+                        </pic:nvPicPr>
+                        <pic:blipFill>
+                          <a:blip r:embed="rId24"/>
+                          <a:stretch>
+                            <a:fillRect/>
+                          </a:stretch>
+                        </pic:blipFill>
+                        <pic:spPr>
+                          <a:xfrm>
+                            <a:off x="0" y="0"/>
+                            <a:ext cx="5943600" cy="2347595"/>
+                          </a:xfrm>
+                          <a:prstGeom prst="rect">
+                            <a:avLst/>
+                          </a:prstGeom>
+                        </pic:spPr>
+                      </pic:pic>
+                    </a:graphicData>
+                  </a:graphic>
+                </wp:inline>
+              </w:drawing>
+            </w:r>
+          </w:p>
+        </w:tc>
+      </w:tr>
+      <w:tr>
+        <w:tc>
+          <w:tcPr>
+            <w:tcW w:w="1131" w:type="dxa"/>
+          </w:tcPr>
+          <w:p>
+            <w:r>
+              <w:lastRenderedPageBreak/>
+              <w:t>Calc</w:t>
+            </w:r>
+          </w:p>
+        </w:tc>
+        <w:tc>
+          <w:tcPr>
+            <w:tcW w:w="8385" w:type="dxa"/>
+          </w:tcPr>
+          <w:p>
+            <w:pPr>
+              <w:rPr>
+                <w:noProof/>
+              </w:rPr>
+            </w:pPr>
+            <w:r>
+              <w:rPr>
+                <w:noProof/>
+              </w:rPr>
+              <w:drawing>
+                <wp:inline distT="0" distB="0" distL="0" distR="0" wp14:anchorId="62CEE4B9" wp14:editId="362983BF">
+                  <wp:extent cx="5943600" cy="3164205"/>
+                  <wp:effectExtent l="0" t="0" r="0" b="0"/>
+                  <wp:docPr id="22" name="Picture 22"/>
+                  <wp:cNvGraphicFramePr>
+                    <a:graphicFrameLocks xmlns:a="http://schemas.openxmlformats.org/drawingml/2006/main" noChangeAspect="1"/>
+                  </wp:cNvGraphicFramePr>
+                  <a:graphic xmlns:a="http://schemas.openxmlformats.org/drawingml/2006/main">
+                    <a:graphicData uri="http://schemas.openxmlformats.org/drawingml/2006/picture">
+                      <pic:pic xmlns:pic="http://schemas.openxmlformats.org/drawingml/2006/picture">
+                        <pic:nvPicPr>
+                          <pic:cNvPr id="1" name=""/>
+                          <pic:cNvPicPr/>
+                        </pic:nvPicPr>
+                        <pic:blipFill>
+                          <a:blip r:embed="rId25"/>
+                          <a:stretch>
+                            <a:fillRect/>
+                          </a:stretch>
+                        </pic:blipFill>
+                        <pic:spPr>
+                          <a:xfrm>
+                            <a:off x="0" y="0"/>
+                            <a:ext cx="5943600" cy="3164205"/>
                           </a:xfrm>
                           <a:prstGeom prst="rect">
                             <a:avLst/>

</xml_diff>